<commit_message>
Updated Project version to 2021
</commit_message>
<xml_diff>
--- a/Design/扫雷2021.docx
+++ b/Design/扫雷2021.docx
@@ -1,10 +1,10 @@
 
 <file path=word/document.xml><?xml version="1.0" encoding="utf-8"?>
-<w:document xmlns:wpc="http://schemas.microsoft.com/office/word/2010/wordprocessingCanvas" xmlns:cx="http://schemas.microsoft.com/office/drawing/2014/chartex" xmlns:cx1="http://schemas.microsoft.com/office/drawing/2015/9/8/chartex" xmlns:cx2="http://schemas.microsoft.com/office/drawing/2015/10/21/chartex" xmlns:cx3="http://schemas.microsoft.com/office/drawing/2016/5/9/chartex" xmlns:cx4="http://schemas.microsoft.com/office/drawing/2016/5/10/chartex" xmlns:cx5="http://schemas.microsoft.com/office/drawing/2016/5/11/chartex" xmlns:cx6="http://schemas.microsoft.com/office/drawing/2016/5/12/chartex" xmlns:cx7="http://schemas.microsoft.com/office/drawing/2016/5/13/chartex" xmlns:cx8="http://schemas.microsoft.com/office/drawing/2016/5/14/chartex" xmlns:mc="http://schemas.openxmlformats.org/markup-compatibility/2006" xmlns:aink="http://schemas.microsoft.com/office/drawing/2016/ink" xmlns:am3d="http://schemas.microsoft.com/office/drawing/2017/model3d" xmlns:o="urn:schemas-microsoft-com:office:office" xmlns:r="http://schemas.openxmlformats.org/officeDocument/2006/relationships" xmlns:m="http://schemas.openxmlformats.org/officeDocument/2006/math" xmlns:v="urn:schemas-microsoft-com:vml" xmlns:wp14="http://schemas.microsoft.com/office/word/2010/wordprocessingDrawing" xmlns:wp="http://schemas.openxmlformats.org/drawingml/2006/wordprocessingDrawing" xmlns:w10="urn:schemas-microsoft-com:office:word" xmlns:w="http://schemas.openxmlformats.org/wordprocessingml/2006/main" xmlns:w14="http://schemas.microsoft.com/office/word/2010/wordml" xmlns:w15="http://schemas.microsoft.com/office/word/2012/wordml" xmlns:w16cex="http://schemas.microsoft.com/office/word/2018/wordml/cex" xmlns:w16cid="http://schemas.microsoft.com/office/word/2016/wordml/cid" xmlns:w16="http://schemas.microsoft.com/office/word/2018/wordml" xmlns:w16sdtdh="http://schemas.microsoft.com/office/word/2020/wordml/sdtdatahash" xmlns:w16se="http://schemas.microsoft.com/office/word/2015/wordml/symex" xmlns:wpg="http://schemas.microsoft.com/office/word/2010/wordprocessingGroup" xmlns:wpi="http://schemas.microsoft.com/office/word/2010/wordprocessingInk" xmlns:wne="http://schemas.microsoft.com/office/word/2006/wordml" xmlns:wps="http://schemas.microsoft.com/office/word/2010/wordprocessingShape" mc:Ignorable="w14 w15 w16se w16cid w16 w16cex w16sdtdh wp14">
+<w:document xmlns:wpc="http://schemas.microsoft.com/office/word/2010/wordprocessingCanvas" xmlns:cx="http://schemas.microsoft.com/office/drawing/2014/chartex" xmlns:cx1="http://schemas.microsoft.com/office/drawing/2015/9/8/chartex" xmlns:cx2="http://schemas.microsoft.com/office/drawing/2015/10/21/chartex" xmlns:cx3="http://schemas.microsoft.com/office/drawing/2016/5/9/chartex" xmlns:cx4="http://schemas.microsoft.com/office/drawing/2016/5/10/chartex" xmlns:cx5="http://schemas.microsoft.com/office/drawing/2016/5/11/chartex" xmlns:cx6="http://schemas.microsoft.com/office/drawing/2016/5/12/chartex" xmlns:cx7="http://schemas.microsoft.com/office/drawing/2016/5/13/chartex" xmlns:cx8="http://schemas.microsoft.com/office/drawing/2016/5/14/chartex" xmlns:mc="http://schemas.openxmlformats.org/markup-compatibility/2006" xmlns:aink="http://schemas.microsoft.com/office/drawing/2016/ink" xmlns:am3d="http://schemas.microsoft.com/office/drawing/2017/model3d" xmlns:o="urn:schemas-microsoft-com:office:office" xmlns:r="http://schemas.openxmlformats.org/officeDocument/2006/relationships" xmlns:m="http://schemas.openxmlformats.org/officeDocument/2006/math" xmlns:v="urn:schemas-microsoft-com:vml" xmlns:wp14="http://schemas.microsoft.com/office/word/2010/wordprocessingDrawing" xmlns:wp="http://schemas.openxmlformats.org/drawingml/2006/wordprocessingDrawing" xmlns:w10="urn:schemas-microsoft-com:office:word" xmlns:w="http://schemas.openxmlformats.org/wordprocessingml/2006/main" xmlns:w14="http://schemas.microsoft.com/office/word/2010/wordml" xmlns:w15="http://schemas.microsoft.com/office/word/2012/wordml" xmlns:w16cex="http://schemas.microsoft.com/office/word/2018/wordml/cex" xmlns:w16cid="http://schemas.microsoft.com/office/word/2016/wordml/cid" xmlns:w16="http://schemas.microsoft.com/office/word/2018/wordml" xmlns:w16se="http://schemas.microsoft.com/office/word/2015/wordml/symex" xmlns:wpg="http://schemas.microsoft.com/office/word/2010/wordprocessingGroup" xmlns:wpi="http://schemas.microsoft.com/office/word/2010/wordprocessingInk" xmlns:wne="http://schemas.microsoft.com/office/word/2006/wordml" xmlns:wps="http://schemas.microsoft.com/office/word/2010/wordprocessingShape" mc:Ignorable="w14 w15 w16se w16cid w16 w16cex wp14">
   <w:body>
     <w:p>
       <w:pPr>
-        <w:pStyle w:val="Title"/>
+        <w:pStyle w:val="a3"/>
         <w:jc w:val="center"/>
       </w:pPr>
       <w:r>
@@ -26,7 +26,7 @@
     <w:p/>
     <w:p>
       <w:pPr>
-        <w:pStyle w:val="ListParagraph"/>
+        <w:pStyle w:val="a7"/>
         <w:numPr>
           <w:ilvl w:val="0"/>
           <w:numId w:val="2"/>
@@ -51,7 +51,7 @@
     </w:p>
     <w:p>
       <w:pPr>
-        <w:pStyle w:val="ListParagraph"/>
+        <w:pStyle w:val="a7"/>
       </w:pPr>
       <w:r>
         <w:rPr>
@@ -80,7 +80,7 @@
     </w:p>
     <w:p>
       <w:pPr>
-        <w:pStyle w:val="ListParagraph"/>
+        <w:pStyle w:val="a7"/>
       </w:pPr>
       <w:r>
         <w:rPr>
@@ -118,7 +118,7 @@
     </w:p>
     <w:p>
       <w:pPr>
-        <w:pStyle w:val="ListParagraph"/>
+        <w:pStyle w:val="a7"/>
       </w:pPr>
       <w:r>
         <w:rPr>
@@ -127,16 +127,10 @@
         <w:t>迷宫是无穷无尽的。</w:t>
       </w:r>
     </w:p>
-    <w:p>
-      <w:pPr>
-        <w:rPr>
-          <w:rFonts w:hint="eastAsia"/>
-        </w:rPr>
-      </w:pPr>
-    </w:p>
-    <w:p>
-      <w:pPr>
-        <w:pStyle w:val="ListParagraph"/>
+    <w:p/>
+    <w:p>
+      <w:pPr>
+        <w:pStyle w:val="a7"/>
         <w:numPr>
           <w:ilvl w:val="0"/>
           <w:numId w:val="2"/>
@@ -161,7 +155,7 @@
     </w:p>
     <w:p>
       <w:pPr>
-        <w:pStyle w:val="ListParagraph"/>
+        <w:pStyle w:val="a7"/>
       </w:pPr>
       <w:r>
         <w:rPr>
@@ -182,16 +176,10 @@
         <w:t>互动以外什么都干不了。</w:t>
       </w:r>
     </w:p>
-    <w:p>
-      <w:pPr>
-        <w:rPr>
-          <w:rFonts w:hint="eastAsia"/>
-        </w:rPr>
-      </w:pPr>
-    </w:p>
-    <w:p>
-      <w:pPr>
-        <w:pStyle w:val="ListParagraph"/>
+    <w:p/>
+    <w:p>
+      <w:pPr>
+        <w:pStyle w:val="a7"/>
         <w:numPr>
           <w:ilvl w:val="0"/>
           <w:numId w:val="2"/>
@@ -226,7 +214,7 @@
     </w:p>
     <w:p>
       <w:pPr>
-        <w:pStyle w:val="ListParagraph"/>
+        <w:pStyle w:val="a7"/>
         <w:ind w:left="360"/>
         <w:rPr>
           <w:b/>
@@ -298,7 +286,7 @@
     </w:p>
     <w:p>
       <w:pPr>
-        <w:pStyle w:val="ListParagraph"/>
+        <w:pStyle w:val="a7"/>
         <w:numPr>
           <w:ilvl w:val="1"/>
           <w:numId w:val="2"/>
@@ -316,7 +304,7 @@
     </w:p>
     <w:p>
       <w:pPr>
-        <w:pStyle w:val="ListParagraph"/>
+        <w:pStyle w:val="a7"/>
         <w:ind w:left="792"/>
         <w:rPr>
           <w:color w:val="4472C4" w:themeColor="accent1"/>
@@ -339,7 +327,7 @@
     </w:p>
     <w:p>
       <w:pPr>
-        <w:pStyle w:val="ListParagraph"/>
+        <w:pStyle w:val="a7"/>
         <w:ind w:left="792"/>
       </w:pPr>
       <w:r>
@@ -351,11 +339,8 @@
     </w:p>
     <w:p>
       <w:pPr>
-        <w:pStyle w:val="ListParagraph"/>
+        <w:pStyle w:val="a7"/>
         <w:ind w:left="792"/>
-        <w:rPr>
-          <w:rFonts w:hint="eastAsia"/>
-        </w:rPr>
       </w:pPr>
       <w:r>
         <w:rPr>
@@ -472,13 +457,13 @@
     </w:p>
     <w:p>
       <w:pPr>
-        <w:pStyle w:val="ListParagraph"/>
+        <w:pStyle w:val="a7"/>
         <w:ind w:left="792"/>
       </w:pPr>
     </w:p>
     <w:p>
       <w:pPr>
-        <w:pStyle w:val="ListParagraph"/>
+        <w:pStyle w:val="a7"/>
         <w:numPr>
           <w:ilvl w:val="1"/>
           <w:numId w:val="2"/>
@@ -523,7 +508,7 @@
     </w:p>
     <w:p>
       <w:pPr>
-        <w:pStyle w:val="ListParagraph"/>
+        <w:pStyle w:val="a7"/>
         <w:ind w:left="792"/>
         <w:rPr>
           <w:color w:val="4472C4" w:themeColor="accent1"/>
@@ -574,14 +559,21 @@
           <w:rFonts w:hint="eastAsia"/>
           <w:color w:val="4472C4" w:themeColor="accent1"/>
         </w:rPr>
-        <w:t>配上</w:t>
+        <w:t>配上音效</w:t>
       </w:r>
       <w:r>
         <w:rPr>
           <w:rFonts w:hint="eastAsia"/>
           <w:color w:val="4472C4" w:themeColor="accent1"/>
         </w:rPr>
-        <w:t>音效和屏幕振动</w:t>
+        <w:t>、灰尘抖落</w:t>
+      </w:r>
+      <w:r>
+        <w:rPr>
+          <w:rFonts w:hint="eastAsia"/>
+          <w:color w:val="4472C4" w:themeColor="accent1"/>
+        </w:rPr>
+        <w:t>和屏幕振动</w:t>
       </w:r>
       <w:r>
         <w:rPr>
@@ -639,7 +631,7 @@
     </w:p>
     <w:p>
       <w:pPr>
-        <w:pStyle w:val="ListParagraph"/>
+        <w:pStyle w:val="a7"/>
         <w:ind w:left="792"/>
       </w:pPr>
       <w:r>
@@ -703,16 +695,13 @@
     </w:p>
     <w:p>
       <w:pPr>
-        <w:pStyle w:val="ListParagraph"/>
+        <w:pStyle w:val="a7"/>
         <w:ind w:left="792"/>
-        <w:rPr>
-          <w:rFonts w:hint="eastAsia"/>
-        </w:rPr>
-      </w:pPr>
-    </w:p>
-    <w:p>
-      <w:pPr>
-        <w:pStyle w:val="ListParagraph"/>
+      </w:pPr>
+    </w:p>
+    <w:p>
+      <w:pPr>
+        <w:pStyle w:val="a7"/>
         <w:numPr>
           <w:ilvl w:val="1"/>
           <w:numId w:val="2"/>
@@ -736,7 +725,7 @@
     </w:p>
     <w:p>
       <w:pPr>
-        <w:pStyle w:val="ListParagraph"/>
+        <w:pStyle w:val="a7"/>
         <w:ind w:left="792"/>
         <w:rPr>
           <w:color w:val="4472C4" w:themeColor="accent1"/>
@@ -871,7 +860,7 @@
     </w:p>
     <w:p>
       <w:pPr>
-        <w:pStyle w:val="ListParagraph"/>
+        <w:pStyle w:val="a7"/>
         <w:ind w:left="792"/>
       </w:pPr>
       <w:r>
@@ -923,16 +912,13 @@
     </w:p>
     <w:p>
       <w:pPr>
-        <w:pStyle w:val="ListParagraph"/>
+        <w:pStyle w:val="a7"/>
         <w:ind w:left="792"/>
-        <w:rPr>
-          <w:rFonts w:hint="eastAsia"/>
-        </w:rPr>
-      </w:pPr>
-    </w:p>
-    <w:p>
-      <w:pPr>
-        <w:pStyle w:val="ListParagraph"/>
+      </w:pPr>
+    </w:p>
+    <w:p>
+      <w:pPr>
+        <w:pStyle w:val="a7"/>
         <w:numPr>
           <w:ilvl w:val="1"/>
           <w:numId w:val="2"/>
@@ -961,7 +947,7 @@
     </w:p>
     <w:p>
       <w:pPr>
-        <w:pStyle w:val="ListParagraph"/>
+        <w:pStyle w:val="a7"/>
         <w:ind w:left="792"/>
         <w:rPr>
           <w:color w:val="4472C4" w:themeColor="accent1"/>
@@ -1011,35 +997,19 @@
           <w:rFonts w:hint="eastAsia"/>
           <w:color w:val="4472C4" w:themeColor="accent1"/>
         </w:rPr>
-        <w:t>越远音效越大，</w:t>
-      </w:r>
-      <w:r>
-        <w:rPr>
-          <w:rFonts w:hint="eastAsia"/>
-          <w:color w:val="4472C4" w:themeColor="accent1"/>
-        </w:rPr>
-        <w:t>直到达到预设的上限</w:t>
-      </w:r>
-      <w:r>
-        <w:rPr>
-          <w:rFonts w:hint="eastAsia"/>
-          <w:color w:val="4472C4" w:themeColor="accent1"/>
-        </w:rPr>
-        <w:t>。</w:t>
-      </w:r>
-    </w:p>
-    <w:p>
-      <w:pPr>
-        <w:pStyle w:val="ListParagraph"/>
+        <w:t>越远音效越大，直到达到预设的上限。</w:t>
+      </w:r>
+    </w:p>
+    <w:p>
+      <w:pPr>
+        <w:pStyle w:val="a7"/>
         <w:ind w:left="792"/>
-        <w:rPr>
-          <w:rFonts w:hint="eastAsia"/>
-        </w:rPr>
-      </w:pPr>
-      <w:r>
-        <w:rPr>
-          <w:rFonts w:hint="eastAsia"/>
-        </w:rPr>
+      </w:pPr>
+      <w:r>
+        <w:rPr>
+          <w:rFonts w:hint="eastAsia"/>
+        </w:rPr>
+        <w:lastRenderedPageBreak/>
         <w:t>在</w:t>
       </w:r>
       <w:r>
@@ -1068,7 +1038,7 @@
     <w:p/>
     <w:p>
       <w:pPr>
-        <w:pStyle w:val="ListParagraph"/>
+        <w:pStyle w:val="a7"/>
         <w:numPr>
           <w:ilvl w:val="0"/>
           <w:numId w:val="2"/>
@@ -1093,7 +1063,7 @@
     </w:p>
     <w:p>
       <w:pPr>
-        <w:pStyle w:val="ListParagraph"/>
+        <w:pStyle w:val="a7"/>
         <w:ind w:left="360"/>
         <w:rPr>
           <w:b/>
@@ -1123,7 +1093,7 @@
     </w:p>
     <w:p>
       <w:pPr>
-        <w:pStyle w:val="ListParagraph"/>
+        <w:pStyle w:val="a7"/>
         <w:numPr>
           <w:ilvl w:val="1"/>
           <w:numId w:val="2"/>
@@ -1138,7 +1108,7 @@
     </w:p>
     <w:p>
       <w:pPr>
-        <w:pStyle w:val="ListParagraph"/>
+        <w:pStyle w:val="a7"/>
         <w:ind w:left="792"/>
       </w:pPr>
       <w:r>
@@ -1198,11 +1168,8 @@
     </w:p>
     <w:p>
       <w:pPr>
-        <w:pStyle w:val="ListParagraph"/>
+        <w:pStyle w:val="a7"/>
         <w:ind w:left="792"/>
-        <w:rPr>
-          <w:rFonts w:hint="eastAsia"/>
-        </w:rPr>
       </w:pPr>
       <w:r>
         <w:rPr>
@@ -1245,7 +1212,7 @@
     </w:p>
     <w:p>
       <w:pPr>
-        <w:pStyle w:val="ListParagraph"/>
+        <w:pStyle w:val="a7"/>
         <w:numPr>
           <w:ilvl w:val="1"/>
           <w:numId w:val="2"/>
@@ -1260,7 +1227,7 @@
     </w:p>
     <w:p>
       <w:pPr>
-        <w:pStyle w:val="ListParagraph"/>
+        <w:pStyle w:val="a7"/>
         <w:ind w:left="792"/>
       </w:pPr>
       <w:r>
@@ -1296,7 +1263,7 @@
     </w:p>
     <w:p>
       <w:pPr>
-        <w:pStyle w:val="ListParagraph"/>
+        <w:pStyle w:val="a7"/>
         <w:ind w:left="792"/>
       </w:pPr>
       <w:r>
@@ -1324,7 +1291,7 @@
     </w:p>
     <w:p>
       <w:pPr>
-        <w:pStyle w:val="ListParagraph"/>
+        <w:pStyle w:val="a7"/>
         <w:numPr>
           <w:ilvl w:val="1"/>
           <w:numId w:val="2"/>
@@ -1339,7 +1306,7 @@
     </w:p>
     <w:p>
       <w:pPr>
-        <w:pStyle w:val="ListParagraph"/>
+        <w:pStyle w:val="a7"/>
         <w:ind w:left="792"/>
       </w:pPr>
       <w:r>
@@ -1402,11 +1369,8 @@
     </w:p>
     <w:p>
       <w:pPr>
-        <w:pStyle w:val="ListParagraph"/>
+        <w:pStyle w:val="a7"/>
         <w:ind w:left="792"/>
-        <w:rPr>
-          <w:rFonts w:hint="eastAsia"/>
-        </w:rPr>
       </w:pPr>
       <w:r>
         <w:rPr>
@@ -1439,7 +1403,7 @@
     </w:p>
     <w:p>
       <w:pPr>
-        <w:pStyle w:val="ListParagraph"/>
+        <w:pStyle w:val="a7"/>
         <w:numPr>
           <w:ilvl w:val="1"/>
           <w:numId w:val="2"/>
@@ -1454,11 +1418,8 @@
     </w:p>
     <w:p>
       <w:pPr>
-        <w:pStyle w:val="ListParagraph"/>
+        <w:pStyle w:val="a7"/>
         <w:ind w:left="792"/>
-        <w:rPr>
-          <w:rFonts w:hint="eastAsia"/>
-        </w:rPr>
       </w:pPr>
       <w:r>
         <w:rPr>
@@ -1485,7 +1446,7 @@
     </w:p>
     <w:p>
       <w:pPr>
-        <w:pStyle w:val="ListParagraph"/>
+        <w:pStyle w:val="a7"/>
         <w:ind w:left="792"/>
       </w:pPr>
       <w:r>
@@ -1515,11 +1476,8 @@
     </w:p>
     <w:p>
       <w:pPr>
-        <w:pStyle w:val="ListParagraph"/>
+        <w:pStyle w:val="a7"/>
         <w:ind w:left="792"/>
-        <w:rPr>
-          <w:rFonts w:hint="eastAsia"/>
-        </w:rPr>
       </w:pPr>
       <w:r>
         <w:rPr>
@@ -1544,16 +1502,10 @@
         <w:t>不会跟随玩家进入此地形。</w:t>
       </w:r>
     </w:p>
-    <w:p>
-      <w:pPr>
-        <w:rPr>
-          <w:rFonts w:hint="eastAsia"/>
-        </w:rPr>
-      </w:pPr>
-    </w:p>
-    <w:p>
-      <w:pPr>
-        <w:pStyle w:val="ListParagraph"/>
+    <w:p/>
+    <w:p>
+      <w:pPr>
+        <w:pStyle w:val="a7"/>
         <w:numPr>
           <w:ilvl w:val="0"/>
           <w:numId w:val="2"/>
@@ -1578,7 +1530,7 @@
     </w:p>
     <w:p>
       <w:pPr>
-        <w:pStyle w:val="ListParagraph"/>
+        <w:pStyle w:val="a7"/>
         <w:ind w:left="360"/>
       </w:pPr>
       <w:r>
@@ -1590,7 +1542,7 @@
     </w:p>
     <w:p>
       <w:pPr>
-        <w:pStyle w:val="ListParagraph"/>
+        <w:pStyle w:val="a7"/>
         <w:ind w:left="360"/>
       </w:pPr>
       <w:r>
@@ -1602,7 +1554,7 @@
     </w:p>
     <w:p>
       <w:pPr>
-        <w:pStyle w:val="ListParagraph"/>
+        <w:pStyle w:val="a7"/>
         <w:ind w:left="360"/>
       </w:pPr>
       <w:r>
@@ -1614,10 +1566,9 @@
     </w:p>
     <w:p>
       <w:pPr>
-        <w:pStyle w:val="ListParagraph"/>
+        <w:pStyle w:val="a7"/>
         <w:ind w:left="360"/>
         <w:rPr>
-          <w:rFonts w:hint="eastAsia"/>
           <w:b/>
           <w:bCs/>
           <w:sz w:val="28"/>
@@ -1642,7 +1593,7 @@
 </file>
 
 <file path=word/numbering.xml><?xml version="1.0" encoding="utf-8"?>
-<w:numbering xmlns:wpc="http://schemas.microsoft.com/office/word/2010/wordprocessingCanvas" xmlns:cx="http://schemas.microsoft.com/office/drawing/2014/chartex" xmlns:cx1="http://schemas.microsoft.com/office/drawing/2015/9/8/chartex" xmlns:cx2="http://schemas.microsoft.com/office/drawing/2015/10/21/chartex" xmlns:cx3="http://schemas.microsoft.com/office/drawing/2016/5/9/chartex" xmlns:cx4="http://schemas.microsoft.com/office/drawing/2016/5/10/chartex" xmlns:cx5="http://schemas.microsoft.com/office/drawing/2016/5/11/chartex" xmlns:cx6="http://schemas.microsoft.com/office/drawing/2016/5/12/chartex" xmlns:cx7="http://schemas.microsoft.com/office/drawing/2016/5/13/chartex" xmlns:cx8="http://schemas.microsoft.com/office/drawing/2016/5/14/chartex" xmlns:mc="http://schemas.openxmlformats.org/markup-compatibility/2006" xmlns:aink="http://schemas.microsoft.com/office/drawing/2016/ink" xmlns:am3d="http://schemas.microsoft.com/office/drawing/2017/model3d" xmlns:o="urn:schemas-microsoft-com:office:office" xmlns:r="http://schemas.openxmlformats.org/officeDocument/2006/relationships" xmlns:m="http://schemas.openxmlformats.org/officeDocument/2006/math" xmlns:v="urn:schemas-microsoft-com:vml" xmlns:wp14="http://schemas.microsoft.com/office/word/2010/wordprocessingDrawing" xmlns:wp="http://schemas.openxmlformats.org/drawingml/2006/wordprocessingDrawing" xmlns:w10="urn:schemas-microsoft-com:office:word" xmlns:w="http://schemas.openxmlformats.org/wordprocessingml/2006/main" xmlns:w14="http://schemas.microsoft.com/office/word/2010/wordml" xmlns:w15="http://schemas.microsoft.com/office/word/2012/wordml" xmlns:w16cex="http://schemas.microsoft.com/office/word/2018/wordml/cex" xmlns:w16cid="http://schemas.microsoft.com/office/word/2016/wordml/cid" xmlns:w16="http://schemas.microsoft.com/office/word/2018/wordml" xmlns:w16sdtdh="http://schemas.microsoft.com/office/word/2020/wordml/sdtdatahash" xmlns:w16se="http://schemas.microsoft.com/office/word/2015/wordml/symex" xmlns:wpg="http://schemas.microsoft.com/office/word/2010/wordprocessingGroup" xmlns:wpi="http://schemas.microsoft.com/office/word/2010/wordprocessingInk" xmlns:wne="http://schemas.microsoft.com/office/word/2006/wordml" xmlns:wps="http://schemas.microsoft.com/office/word/2010/wordprocessingShape" mc:Ignorable="w14 w15 w16se w16cid w16 w16cex w16sdtdh wp14">
+<w:numbering xmlns:wpc="http://schemas.microsoft.com/office/word/2010/wordprocessingCanvas" xmlns:cx="http://schemas.microsoft.com/office/drawing/2014/chartex" xmlns:cx1="http://schemas.microsoft.com/office/drawing/2015/9/8/chartex" xmlns:cx2="http://schemas.microsoft.com/office/drawing/2015/10/21/chartex" xmlns:cx3="http://schemas.microsoft.com/office/drawing/2016/5/9/chartex" xmlns:cx4="http://schemas.microsoft.com/office/drawing/2016/5/10/chartex" xmlns:cx5="http://schemas.microsoft.com/office/drawing/2016/5/11/chartex" xmlns:cx6="http://schemas.microsoft.com/office/drawing/2016/5/12/chartex" xmlns:cx7="http://schemas.microsoft.com/office/drawing/2016/5/13/chartex" xmlns:cx8="http://schemas.microsoft.com/office/drawing/2016/5/14/chartex" xmlns:mc="http://schemas.openxmlformats.org/markup-compatibility/2006" xmlns:aink="http://schemas.microsoft.com/office/drawing/2016/ink" xmlns:am3d="http://schemas.microsoft.com/office/drawing/2017/model3d" xmlns:o="urn:schemas-microsoft-com:office:office" xmlns:r="http://schemas.openxmlformats.org/officeDocument/2006/relationships" xmlns:m="http://schemas.openxmlformats.org/officeDocument/2006/math" xmlns:v="urn:schemas-microsoft-com:vml" xmlns:wp14="http://schemas.microsoft.com/office/word/2010/wordprocessingDrawing" xmlns:wp="http://schemas.openxmlformats.org/drawingml/2006/wordprocessingDrawing" xmlns:w10="urn:schemas-microsoft-com:office:word" xmlns:w="http://schemas.openxmlformats.org/wordprocessingml/2006/main" xmlns:w14="http://schemas.microsoft.com/office/word/2010/wordml" xmlns:w15="http://schemas.microsoft.com/office/word/2012/wordml" xmlns:w16cex="http://schemas.microsoft.com/office/word/2018/wordml/cex" xmlns:w16cid="http://schemas.microsoft.com/office/word/2016/wordml/cid" xmlns:w16="http://schemas.microsoft.com/office/word/2018/wordml" xmlns:w16se="http://schemas.microsoft.com/office/word/2015/wordml/symex" xmlns:wpg="http://schemas.microsoft.com/office/word/2010/wordprocessingGroup" xmlns:wpi="http://schemas.microsoft.com/office/word/2010/wordprocessingInk" xmlns:wne="http://schemas.microsoft.com/office/word/2006/wordml" xmlns:wps="http://schemas.microsoft.com/office/word/2010/wordprocessingShape" mc:Ignorable="w14 w15 w16se w16cid w16 w16cex wp14">
   <w:abstractNum w:abstractNumId="0" w15:restartNumberingAfterBreak="0">
     <w:nsid w:val="200D3BE0"/>
     <w:multiLevelType w:val="multilevel"/>
@@ -2003,7 +1954,7 @@
 </file>
 
 <file path=word/styles.xml><?xml version="1.0" encoding="utf-8"?>
-<w:styles xmlns:mc="http://schemas.openxmlformats.org/markup-compatibility/2006" xmlns:r="http://schemas.openxmlformats.org/officeDocument/2006/relationships" xmlns:w="http://schemas.openxmlformats.org/wordprocessingml/2006/main" xmlns:w14="http://schemas.microsoft.com/office/word/2010/wordml" xmlns:w15="http://schemas.microsoft.com/office/word/2012/wordml" xmlns:w16cex="http://schemas.microsoft.com/office/word/2018/wordml/cex" xmlns:w16cid="http://schemas.microsoft.com/office/word/2016/wordml/cid" xmlns:w16="http://schemas.microsoft.com/office/word/2018/wordml" xmlns:w16sdtdh="http://schemas.microsoft.com/office/word/2020/wordml/sdtdatahash" xmlns:w16se="http://schemas.microsoft.com/office/word/2015/wordml/symex" mc:Ignorable="w14 w15 w16se w16cid w16 w16cex w16sdtdh">
+<w:styles xmlns:mc="http://schemas.openxmlformats.org/markup-compatibility/2006" xmlns:r="http://schemas.openxmlformats.org/officeDocument/2006/relationships" xmlns:w="http://schemas.openxmlformats.org/wordprocessingml/2006/main" xmlns:w14="http://schemas.microsoft.com/office/word/2010/wordml" xmlns:w15="http://schemas.microsoft.com/office/word/2012/wordml" xmlns:w16cex="http://schemas.microsoft.com/office/word/2018/wordml/cex" xmlns:w16cid="http://schemas.microsoft.com/office/word/2016/wordml/cid" xmlns:w16="http://schemas.microsoft.com/office/word/2018/wordml" xmlns:w16se="http://schemas.microsoft.com/office/word/2015/wordml/symex" mc:Ignorable="w14 w15 w16se w16cid w16 w16cex">
   <w:docDefaults>
     <w:rPrDefault>
       <w:rPr>
@@ -2397,15 +2348,15 @@
     <w:lsdException w:name="Unresolved Mention" w:semiHidden="1" w:unhideWhenUsed="1"/>
     <w:lsdException w:name="Smart Link" w:semiHidden="1" w:unhideWhenUsed="1"/>
   </w:latentStyles>
-  <w:style w:type="paragraph" w:default="1" w:styleId="Normal">
+  <w:style w:type="paragraph" w:default="1" w:styleId="a">
     <w:name w:val="Normal"/>
     <w:qFormat/>
   </w:style>
-  <w:style w:type="paragraph" w:styleId="Heading1">
+  <w:style w:type="paragraph" w:styleId="1">
     <w:name w:val="heading 1"/>
-    <w:basedOn w:val="Normal"/>
-    <w:next w:val="Normal"/>
-    <w:link w:val="Heading1Char"/>
+    <w:basedOn w:val="a"/>
+    <w:next w:val="a"/>
+    <w:link w:val="10"/>
     <w:uiPriority w:val="9"/>
     <w:qFormat/>
     <w:rsid w:val="00C411DB"/>
@@ -2422,13 +2373,13 @@
       <w:szCs w:val="32"/>
     </w:rPr>
   </w:style>
-  <w:style w:type="character" w:default="1" w:styleId="DefaultParagraphFont">
+  <w:style w:type="character" w:default="1" w:styleId="a0">
     <w:name w:val="Default Paragraph Font"/>
     <w:uiPriority w:val="1"/>
     <w:semiHidden/>
     <w:unhideWhenUsed/>
   </w:style>
-  <w:style w:type="table" w:default="1" w:styleId="TableNormal">
+  <w:style w:type="table" w:default="1" w:styleId="a1">
     <w:name w:val="Normal Table"/>
     <w:uiPriority w:val="99"/>
     <w:semiHidden/>
@@ -2443,17 +2394,17 @@
       </w:tblCellMar>
     </w:tblPr>
   </w:style>
-  <w:style w:type="numbering" w:default="1" w:styleId="NoList">
+  <w:style w:type="numbering" w:default="1" w:styleId="a2">
     <w:name w:val="No List"/>
     <w:uiPriority w:val="99"/>
     <w:semiHidden/>
     <w:unhideWhenUsed/>
   </w:style>
-  <w:style w:type="paragraph" w:styleId="Title">
+  <w:style w:type="paragraph" w:styleId="a3">
     <w:name w:val="Title"/>
-    <w:basedOn w:val="Normal"/>
-    <w:next w:val="Normal"/>
-    <w:link w:val="TitleChar"/>
+    <w:basedOn w:val="a"/>
+    <w:next w:val="a"/>
+    <w:link w:val="a4"/>
     <w:uiPriority w:val="10"/>
     <w:qFormat/>
     <w:rsid w:val="00C411DB"/>
@@ -2469,10 +2420,10 @@
       <w:szCs w:val="56"/>
     </w:rPr>
   </w:style>
-  <w:style w:type="character" w:customStyle="1" w:styleId="TitleChar">
-    <w:name w:val="Title Char"/>
-    <w:basedOn w:val="DefaultParagraphFont"/>
-    <w:link w:val="Title"/>
+  <w:style w:type="character" w:customStyle="1" w:styleId="a4">
+    <w:name w:val="标题 字符"/>
+    <w:basedOn w:val="a0"/>
+    <w:link w:val="a3"/>
     <w:uiPriority w:val="10"/>
     <w:rsid w:val="00C411DB"/>
     <w:rPr>
@@ -2483,10 +2434,10 @@
       <w:szCs w:val="56"/>
     </w:rPr>
   </w:style>
-  <w:style w:type="character" w:customStyle="1" w:styleId="Heading1Char">
-    <w:name w:val="Heading 1 Char"/>
-    <w:basedOn w:val="DefaultParagraphFont"/>
-    <w:link w:val="Heading1"/>
+  <w:style w:type="character" w:customStyle="1" w:styleId="10">
+    <w:name w:val="标题 1 字符"/>
+    <w:basedOn w:val="a0"/>
+    <w:link w:val="1"/>
     <w:uiPriority w:val="9"/>
     <w:rsid w:val="00C411DB"/>
     <w:rPr>
@@ -2496,11 +2447,11 @@
       <w:szCs w:val="32"/>
     </w:rPr>
   </w:style>
-  <w:style w:type="paragraph" w:styleId="Subtitle">
+  <w:style w:type="paragraph" w:styleId="a5">
     <w:name w:val="Subtitle"/>
-    <w:basedOn w:val="Normal"/>
-    <w:next w:val="Normal"/>
-    <w:link w:val="SubtitleChar"/>
+    <w:basedOn w:val="a"/>
+    <w:next w:val="a"/>
+    <w:link w:val="a6"/>
     <w:uiPriority w:val="11"/>
     <w:qFormat/>
     <w:rsid w:val="00C411DB"/>
@@ -2514,10 +2465,10 @@
       <w:spacing w:val="15"/>
     </w:rPr>
   </w:style>
-  <w:style w:type="character" w:customStyle="1" w:styleId="SubtitleChar">
-    <w:name w:val="Subtitle Char"/>
-    <w:basedOn w:val="DefaultParagraphFont"/>
-    <w:link w:val="Subtitle"/>
+  <w:style w:type="character" w:customStyle="1" w:styleId="a6">
+    <w:name w:val="副标题 字符"/>
+    <w:basedOn w:val="a0"/>
+    <w:link w:val="a5"/>
     <w:uiPriority w:val="11"/>
     <w:rsid w:val="00C411DB"/>
     <w:rPr>
@@ -2525,9 +2476,9 @@
       <w:spacing w:val="15"/>
     </w:rPr>
   </w:style>
-  <w:style w:type="paragraph" w:styleId="ListParagraph">
+  <w:style w:type="paragraph" w:styleId="a7">
     <w:name w:val="List Paragraph"/>
-    <w:basedOn w:val="Normal"/>
+    <w:basedOn w:val="a"/>
     <w:uiPriority w:val="34"/>
     <w:qFormat/>
     <w:rsid w:val="00C411DB"/>

</xml_diff>